<commit_message>
Add HTML and CSS reviewer
</commit_message>
<xml_diff>
--- a/Programming_Reviewer.docx
+++ b/Programming_Reviewer.docx
@@ -4268,6 +4268,1576 @@
           <w:color w:val="FFFFFF"/>
         </w:rPr>
         <w:t xml:space="preserve">If a particular version of a file is in the Git directory, it’s considered committed. If it has been modified and was added to the staging area, it is staged. And if it was changed since it was checked out but has not been staged, it is modified. </w:t>
+      </w:r>
+    </w:p>
+    <w:p>
+      <w:pPr>
+        <w:sectPr>
+          <w:type w:val="nextPage"/>
+          <w:pgSz w:w="12240" w:h="15840"/>
+          <w:pgMar w:left="1440" w:right="1440" w:header="0" w:top="1440" w:footer="0" w:bottom="1440" w:gutter="0"/>
+          <w:pgNumType w:fmt="decimal"/>
+          <w:formProt w:val="false"/>
+          <w:textDirection w:val="lrTb"/>
+          <w:docGrid w:type="default" w:linePitch="360" w:charSpace="4096"/>
+        </w:sectPr>
+        <w:pStyle w:val="ListParagraph"/>
+        <w:spacing w:lineRule="auto" w:line="240" w:before="0" w:after="0"/>
+        <w:contextualSpacing/>
+        <w:rPr>
+          <w:color w:val="FFFFFF"/>
+        </w:rPr>
+      </w:pPr>
+      <w:r>
+        <w:rPr/>
+      </w:r>
+    </w:p>
+    <w:p>
+      <w:pPr>
+        <w:pStyle w:val="Normal"/>
+        <w:spacing w:lineRule="auto" w:line="240" w:before="0" w:after="0"/>
+        <w:rPr>
+          <w:sz w:val="22"/>
+          <w:szCs w:val="22"/>
+        </w:rPr>
+      </w:pPr>
+      <w:r>
+        <w:rPr>
+          <w:b/>
+          <w:sz w:val="22"/>
+          <w:szCs w:val="22"/>
+          <w:lang w:val="en-US"/>
+        </w:rPr>
+        <w:t>HTML (HYPERTEXT MARKUP LANGUAGE)</w:t>
+      </w:r>
+    </w:p>
+    <w:p>
+      <w:pPr>
+        <w:pStyle w:val="ListParagraph"/>
+        <w:numPr>
+          <w:ilvl w:val="0"/>
+          <w:numId w:val="0"/>
+        </w:numPr>
+        <w:spacing w:lineRule="auto" w:line="240" w:before="0" w:after="0"/>
+        <w:ind w:left="3600" w:hanging="0"/>
+        <w:contextualSpacing/>
+        <w:rPr>
+          <w:sz w:val="22"/>
+          <w:szCs w:val="22"/>
+        </w:rPr>
+      </w:pPr>
+      <w:r>
+        <w:rPr>
+          <w:sz w:val="22"/>
+          <w:szCs w:val="22"/>
+          <w:lang w:val="en-US"/>
+        </w:rPr>
+        <w:t xml:space="preserve"> </w:t>
+      </w:r>
+      <w:r>
+        <w:rPr>
+          <w:sz w:val="22"/>
+          <w:szCs w:val="22"/>
+          <w:lang w:val="en-US"/>
+        </w:rPr>
+        <w:tab/>
+        <w:t xml:space="preserve">- It is the raw data that a web page is built out of. All the text, links, </w:t>
+        <w:tab/>
+        <w:t>cards, lists and buttons are created in HTML. It is used to put I</w:t>
+        <w:tab/>
+        <w:t>nformation on a webpage.</w:t>
+      </w:r>
+    </w:p>
+    <w:p>
+      <w:pPr>
+        <w:pStyle w:val="ListParagraph"/>
+        <w:numPr>
+          <w:ilvl w:val="0"/>
+          <w:numId w:val="0"/>
+        </w:numPr>
+        <w:spacing w:lineRule="auto" w:line="240" w:before="0" w:after="0"/>
+        <w:ind w:left="3600" w:hanging="0"/>
+        <w:contextualSpacing/>
+        <w:rPr>
+          <w:lang w:val="en-US"/>
+        </w:rPr>
+      </w:pPr>
+      <w:r>
+        <w:rPr>
+          <w:sz w:val="22"/>
+          <w:szCs w:val="22"/>
+        </w:rPr>
+      </w:r>
+    </w:p>
+    <w:p>
+      <w:pPr>
+        <w:pStyle w:val="ListParagraph"/>
+        <w:numPr>
+          <w:ilvl w:val="0"/>
+          <w:numId w:val="0"/>
+        </w:numPr>
+        <w:spacing w:lineRule="auto" w:line="240" w:before="0" w:after="0"/>
+        <w:ind w:left="1440" w:hanging="0"/>
+        <w:contextualSpacing/>
+        <w:rPr>
+          <w:sz w:val="22"/>
+          <w:szCs w:val="22"/>
+        </w:rPr>
+      </w:pPr>
+      <w:r>
+        <w:rPr>
+          <w:sz w:val="22"/>
+          <w:szCs w:val="22"/>
+          <w:lang w:val="en-US"/>
+        </w:rPr>
+        <w:t>- It is a language that determines how documents and web pages are displayed in a web browser, the language for the building blocks of any website.</w:t>
+      </w:r>
+    </w:p>
+    <w:p>
+      <w:pPr>
+        <w:pStyle w:val="ListParagraph"/>
+        <w:numPr>
+          <w:ilvl w:val="0"/>
+          <w:numId w:val="0"/>
+        </w:numPr>
+        <w:spacing w:lineRule="auto" w:line="240" w:before="0" w:after="0"/>
+        <w:ind w:left="1440" w:hanging="0"/>
+        <w:contextualSpacing/>
+        <w:rPr>
+          <w:sz w:val="22"/>
+          <w:szCs w:val="22"/>
+        </w:rPr>
+      </w:pPr>
+      <w:r>
+        <w:rPr>
+          <w:b w:val="false"/>
+          <w:bCs w:val="false"/>
+          <w:sz w:val="22"/>
+          <w:szCs w:val="22"/>
+          <w:lang w:val="en-US"/>
+        </w:rPr>
+        <w:t xml:space="preserve">- </w:t>
+      </w:r>
+      <w:r>
+        <w:rPr>
+          <w:b/>
+          <w:sz w:val="22"/>
+          <w:szCs w:val="22"/>
+          <w:lang w:val="en-US"/>
+        </w:rPr>
+        <w:t xml:space="preserve">HTML Tags </w:t>
+      </w:r>
+      <w:r>
+        <w:rPr>
+          <w:sz w:val="22"/>
+          <w:szCs w:val="22"/>
+          <w:lang w:val="en-US"/>
+        </w:rPr>
+        <w:t>are like keywords which defines how web browsers should format and display the content. With the help of tags, a web browser can differentiate a simple text, and HTML text.</w:t>
+      </w:r>
+    </w:p>
+    <w:p>
+      <w:pPr>
+        <w:pStyle w:val="ListParagraph"/>
+        <w:numPr>
+          <w:ilvl w:val="0"/>
+          <w:numId w:val="0"/>
+        </w:numPr>
+        <w:spacing w:lineRule="auto" w:line="240" w:before="0" w:after="0"/>
+        <w:ind w:left="1440" w:hanging="0"/>
+        <w:contextualSpacing/>
+        <w:rPr>
+          <w:sz w:val="22"/>
+          <w:szCs w:val="22"/>
+        </w:rPr>
+      </w:pPr>
+      <w:r>
+        <w:rPr>
+          <w:sz w:val="22"/>
+          <w:szCs w:val="22"/>
+          <w:lang w:val="en-US"/>
+        </w:rPr>
+        <w:t xml:space="preserve">- One thing to remember, web browsers read an HTML document from top to bottom, and left to right. </w:t>
+      </w:r>
+    </w:p>
+    <w:p>
+      <w:pPr>
+        <w:pStyle w:val="ListParagraph"/>
+        <w:numPr>
+          <w:ilvl w:val="0"/>
+          <w:numId w:val="0"/>
+        </w:numPr>
+        <w:spacing w:lineRule="auto" w:line="240" w:before="0" w:after="0"/>
+        <w:ind w:left="1440" w:hanging="0"/>
+        <w:contextualSpacing/>
+        <w:rPr>
+          <w:sz w:val="22"/>
+          <w:szCs w:val="22"/>
+        </w:rPr>
+      </w:pPr>
+      <w:r>
+        <w:rPr>
+          <w:b w:val="false"/>
+          <w:bCs w:val="false"/>
+          <w:sz w:val="22"/>
+          <w:szCs w:val="22"/>
+          <w:lang w:val="en-US"/>
+        </w:rPr>
+        <w:t xml:space="preserve">- </w:t>
+      </w:r>
+      <w:r>
+        <w:rPr>
+          <w:b/>
+          <w:sz w:val="22"/>
+          <w:szCs w:val="22"/>
+          <w:lang w:val="en-US"/>
+        </w:rPr>
+        <w:t xml:space="preserve">HTML Elements </w:t>
+      </w:r>
+      <w:r>
+        <w:rPr>
+          <w:sz w:val="22"/>
+          <w:szCs w:val="22"/>
+          <w:lang w:val="en-US"/>
+        </w:rPr>
+        <w:t>are pieces of content wrapped in opening and closing HTML tags.</w:t>
+      </w:r>
+    </w:p>
+    <w:p>
+      <w:pPr>
+        <w:pStyle w:val="ListParagraph"/>
+        <w:numPr>
+          <w:ilvl w:val="0"/>
+          <w:numId w:val="0"/>
+        </w:numPr>
+        <w:spacing w:lineRule="auto" w:line="240" w:before="0" w:after="0"/>
+        <w:ind w:left="1440" w:hanging="0"/>
+        <w:contextualSpacing/>
+        <w:rPr>
+          <w:sz w:val="22"/>
+          <w:szCs w:val="22"/>
+        </w:rPr>
+      </w:pPr>
+      <w:r>
+        <w:rPr>
+          <w:sz w:val="22"/>
+          <w:szCs w:val="22"/>
+          <w:lang w:val="en-US"/>
+        </w:rPr>
+        <w:t xml:space="preserve">- We should always name the HTML that will contain the homepage of our websites </w:t>
+      </w:r>
+      <w:r>
+        <w:rPr>
+          <w:b/>
+          <w:sz w:val="22"/>
+          <w:szCs w:val="22"/>
+          <w:lang w:val="en-US"/>
+        </w:rPr>
+        <w:t>index.html</w:t>
+      </w:r>
+      <w:r>
+        <w:rPr>
+          <w:sz w:val="22"/>
+          <w:szCs w:val="22"/>
+          <w:lang w:val="en-US"/>
+        </w:rPr>
+        <w:t xml:space="preserve">. This is because web servers will by default look for an index.html page when users land on our websites – and not having one will cause big problems. </w:t>
+      </w:r>
+    </w:p>
+    <w:p>
+      <w:pPr>
+        <w:pStyle w:val="Normal"/>
+        <w:spacing w:lineRule="auto" w:line="240" w:before="0" w:after="0"/>
+        <w:rPr>
+          <w:sz w:val="22"/>
+          <w:szCs w:val="22"/>
+          <w:lang w:val="en-US"/>
+        </w:rPr>
+      </w:pPr>
+      <w:r>
+        <w:rPr>
+          <w:sz w:val="22"/>
+          <w:szCs w:val="22"/>
+          <w:lang w:val="en-US"/>
+        </w:rPr>
+      </w:r>
+    </w:p>
+    <w:p>
+      <w:pPr>
+        <w:pStyle w:val="Normal"/>
+        <w:spacing w:lineRule="auto" w:line="240" w:before="0" w:after="0"/>
+        <w:rPr>
+          <w:sz w:val="22"/>
+          <w:szCs w:val="22"/>
+        </w:rPr>
+      </w:pPr>
+      <w:r>
+        <w:rPr>
+          <w:b/>
+          <w:sz w:val="22"/>
+          <w:szCs w:val="22"/>
+          <w:lang w:val="en-US"/>
+        </w:rPr>
+        <w:t>THE DOCTYPE</w:t>
+      </w:r>
+    </w:p>
+    <w:p>
+      <w:pPr>
+        <w:pStyle w:val="ListParagraph"/>
+        <w:numPr>
+          <w:ilvl w:val="0"/>
+          <w:numId w:val="0"/>
+        </w:numPr>
+        <w:spacing w:lineRule="auto" w:line="240" w:before="0" w:after="0"/>
+        <w:ind w:left="1440" w:hanging="0"/>
+        <w:contextualSpacing/>
+        <w:rPr>
+          <w:sz w:val="22"/>
+          <w:szCs w:val="22"/>
+        </w:rPr>
+      </w:pPr>
+      <w:r>
+        <w:rPr>
+          <w:sz w:val="22"/>
+          <w:szCs w:val="22"/>
+          <w:lang w:val="en-US"/>
+        </w:rPr>
+        <w:t xml:space="preserve">- Every HTML page starts with a doctype declaration. The doctype’s purpose is to tell the browser what version of HTML it should use to render the document. The latest version of HTML is HTML5, and the doctype for that version is simply </w:t>
+      </w:r>
+      <w:r>
+        <w:rPr>
+          <w:color w:val="A8D08D" w:themeColor="accent6" w:themeTint="99"/>
+          <w:sz w:val="22"/>
+          <w:szCs w:val="22"/>
+          <w:lang w:val="en-US"/>
+        </w:rPr>
+        <w:t>&lt;!DOCTYPE html&gt;.</w:t>
+      </w:r>
+    </w:p>
+    <w:p>
+      <w:pPr>
+        <w:pStyle w:val="Normal"/>
+        <w:spacing w:lineRule="auto" w:line="240" w:before="0" w:after="0"/>
+        <w:rPr>
+          <w:sz w:val="22"/>
+          <w:szCs w:val="22"/>
+          <w:lang w:val="en-US"/>
+        </w:rPr>
+      </w:pPr>
+      <w:r>
+        <w:rPr>
+          <w:sz w:val="22"/>
+          <w:szCs w:val="22"/>
+          <w:lang w:val="en-US"/>
+        </w:rPr>
+      </w:r>
+    </w:p>
+    <w:p>
+      <w:pPr>
+        <w:pStyle w:val="Normal"/>
+        <w:spacing w:lineRule="auto" w:line="240" w:before="0" w:after="0"/>
+        <w:rPr>
+          <w:sz w:val="22"/>
+          <w:szCs w:val="22"/>
+        </w:rPr>
+      </w:pPr>
+      <w:r>
+        <w:rPr>
+          <w:b/>
+          <w:sz w:val="22"/>
+          <w:szCs w:val="22"/>
+          <w:lang w:val="en-US"/>
+        </w:rPr>
+        <w:t>THE HTML ELEMENT</w:t>
+      </w:r>
+    </w:p>
+    <w:p>
+      <w:pPr>
+        <w:pStyle w:val="ListParagraph"/>
+        <w:numPr>
+          <w:ilvl w:val="0"/>
+          <w:numId w:val="0"/>
+        </w:numPr>
+        <w:spacing w:lineRule="auto" w:line="240" w:before="0" w:after="0"/>
+        <w:ind w:left="1440" w:hanging="0"/>
+        <w:contextualSpacing/>
+        <w:rPr>
+          <w:sz w:val="22"/>
+          <w:szCs w:val="22"/>
+        </w:rPr>
+      </w:pPr>
+      <w:r>
+        <w:rPr>
+          <w:color w:val="A8D08D" w:themeColor="accent6" w:themeTint="99"/>
+          <w:sz w:val="22"/>
+          <w:szCs w:val="22"/>
+          <w:lang w:val="en-US"/>
+        </w:rPr>
+        <w:t xml:space="preserve">- &lt;html&gt; </w:t>
+      </w:r>
+      <w:r>
+        <w:rPr>
+          <w:sz w:val="22"/>
+          <w:szCs w:val="22"/>
+          <w:lang w:val="en-US"/>
+        </w:rPr>
+        <w:t>is what’s known as the root element of the document, meaning that every other element in the document will be a descendant of it.</w:t>
+      </w:r>
+    </w:p>
+    <w:p>
+      <w:pPr>
+        <w:pStyle w:val="Normal"/>
+        <w:spacing w:lineRule="auto" w:line="240" w:before="0" w:after="0"/>
+        <w:rPr>
+          <w:b/>
+          <w:b/>
+          <w:sz w:val="22"/>
+          <w:szCs w:val="22"/>
+          <w:lang w:val="en-US"/>
+        </w:rPr>
+      </w:pPr>
+      <w:r>
+        <w:rPr>
+          <w:b/>
+          <w:sz w:val="22"/>
+          <w:szCs w:val="22"/>
+          <w:lang w:val="en-US"/>
+        </w:rPr>
+      </w:r>
+    </w:p>
+    <w:p>
+      <w:pPr>
+        <w:pStyle w:val="Normal"/>
+        <w:spacing w:lineRule="auto" w:line="240" w:before="0" w:after="0"/>
+        <w:rPr>
+          <w:sz w:val="22"/>
+          <w:szCs w:val="22"/>
+        </w:rPr>
+      </w:pPr>
+      <w:r>
+        <w:rPr>
+          <w:b/>
+          <w:sz w:val="22"/>
+          <w:szCs w:val="22"/>
+          <w:lang w:val="en-US"/>
+        </w:rPr>
+        <w:t>THE HEAD ELEMENT</w:t>
+      </w:r>
+    </w:p>
+    <w:p>
+      <w:pPr>
+        <w:pStyle w:val="ListParagraph"/>
+        <w:numPr>
+          <w:ilvl w:val="0"/>
+          <w:numId w:val="0"/>
+        </w:numPr>
+        <w:spacing w:lineRule="auto" w:line="240" w:before="0" w:after="0"/>
+        <w:ind w:left="1440" w:hanging="0"/>
+        <w:contextualSpacing/>
+        <w:rPr>
+          <w:sz w:val="22"/>
+          <w:szCs w:val="22"/>
+        </w:rPr>
+      </w:pPr>
+      <w:r>
+        <w:rPr>
+          <w:color w:val="A8D08D" w:themeColor="accent6" w:themeTint="99"/>
+          <w:sz w:val="22"/>
+          <w:szCs w:val="22"/>
+          <w:lang w:val="en-US"/>
+        </w:rPr>
+        <w:t xml:space="preserve">- &lt;head&gt; </w:t>
+      </w:r>
+      <w:r>
+        <w:rPr>
+          <w:sz w:val="22"/>
+          <w:szCs w:val="22"/>
+          <w:lang w:val="en-US"/>
+        </w:rPr>
+        <w:t xml:space="preserve">is where we put important meta-information about our webpages, and stuff required for our webpages to render correctly in the browser. Inside the </w:t>
+      </w:r>
+      <w:r>
+        <w:rPr>
+          <w:color w:val="A8D08D" w:themeColor="accent6" w:themeTint="99"/>
+          <w:sz w:val="22"/>
+          <w:szCs w:val="22"/>
+          <w:lang w:val="en-US"/>
+        </w:rPr>
+        <w:t>&lt;head&gt;</w:t>
+      </w:r>
+      <w:r>
+        <w:rPr>
+          <w:sz w:val="22"/>
+          <w:szCs w:val="22"/>
+          <w:lang w:val="en-US"/>
+        </w:rPr>
+        <w:t xml:space="preserve">, we </w:t>
+      </w:r>
+      <w:r>
+        <w:rPr>
+          <w:b/>
+          <w:sz w:val="22"/>
+          <w:szCs w:val="22"/>
+          <w:lang w:val="en-US"/>
+        </w:rPr>
+        <w:t>should not</w:t>
+      </w:r>
+      <w:r>
+        <w:rPr>
+          <w:sz w:val="22"/>
+          <w:szCs w:val="22"/>
+          <w:lang w:val="en-US"/>
+        </w:rPr>
+        <w:t xml:space="preserve"> use any elements that displays content on the webpage.</w:t>
+      </w:r>
+    </w:p>
+    <w:p>
+      <w:pPr>
+        <w:pStyle w:val="Normal"/>
+        <w:spacing w:lineRule="auto" w:line="240" w:before="0" w:after="0"/>
+        <w:rPr>
+          <w:sz w:val="22"/>
+          <w:szCs w:val="22"/>
+          <w:lang w:val="en-US"/>
+        </w:rPr>
+      </w:pPr>
+      <w:r>
+        <w:rPr>
+          <w:sz w:val="22"/>
+          <w:szCs w:val="22"/>
+          <w:lang w:val="en-US"/>
+        </w:rPr>
+      </w:r>
+    </w:p>
+    <w:p>
+      <w:pPr>
+        <w:pStyle w:val="Normal"/>
+        <w:spacing w:lineRule="auto" w:line="240" w:before="0" w:after="0"/>
+        <w:rPr>
+          <w:sz w:val="22"/>
+          <w:szCs w:val="22"/>
+        </w:rPr>
+      </w:pPr>
+      <w:r>
+        <w:rPr>
+          <w:b/>
+          <w:sz w:val="22"/>
+          <w:szCs w:val="22"/>
+          <w:lang w:val="en-US"/>
+        </w:rPr>
+        <w:t>THE TITLE ELEMENT</w:t>
+      </w:r>
+    </w:p>
+    <w:p>
+      <w:pPr>
+        <w:pStyle w:val="ListParagraph"/>
+        <w:numPr>
+          <w:ilvl w:val="0"/>
+          <w:numId w:val="0"/>
+        </w:numPr>
+        <w:spacing w:lineRule="auto" w:line="240" w:before="0" w:after="0"/>
+        <w:ind w:left="1440" w:hanging="0"/>
+        <w:contextualSpacing/>
+        <w:rPr>
+          <w:sz w:val="22"/>
+          <w:szCs w:val="22"/>
+        </w:rPr>
+      </w:pPr>
+      <w:r>
+        <w:rPr>
+          <w:sz w:val="22"/>
+          <w:szCs w:val="22"/>
+          <w:lang w:val="en-US"/>
+        </w:rPr>
+        <w:t>- One element we should always include in the head of an HTML document is the title element.</w:t>
+      </w:r>
+    </w:p>
+    <w:p>
+      <w:pPr>
+        <w:pStyle w:val="ListParagraph"/>
+        <w:numPr>
+          <w:ilvl w:val="0"/>
+          <w:numId w:val="0"/>
+        </w:numPr>
+        <w:spacing w:lineRule="auto" w:line="240" w:before="0" w:after="0"/>
+        <w:ind w:left="1440" w:hanging="0"/>
+        <w:contextualSpacing/>
+        <w:rPr>
+          <w:sz w:val="22"/>
+          <w:szCs w:val="22"/>
+        </w:rPr>
+      </w:pPr>
+      <w:r>
+        <w:rPr>
+          <w:color w:val="A8D08D" w:themeColor="accent6" w:themeTint="99"/>
+          <w:sz w:val="22"/>
+          <w:szCs w:val="22"/>
+          <w:lang w:val="en-US"/>
+        </w:rPr>
+        <w:t xml:space="preserve">- &lt;title&gt; </w:t>
+      </w:r>
+      <w:r>
+        <w:rPr>
+          <w:sz w:val="22"/>
+          <w:szCs w:val="22"/>
+          <w:lang w:val="en-US"/>
+        </w:rPr>
+        <w:t>is used to give webpages a human-readable title which is displayed in our webpage’s browser tab.</w:t>
+      </w:r>
+    </w:p>
+    <w:p>
+      <w:pPr>
+        <w:pStyle w:val="ListParagraph"/>
+        <w:numPr>
+          <w:ilvl w:val="0"/>
+          <w:numId w:val="0"/>
+        </w:numPr>
+        <w:spacing w:lineRule="auto" w:line="240" w:before="0" w:after="0"/>
+        <w:ind w:left="1440" w:hanging="0"/>
+        <w:contextualSpacing/>
+        <w:rPr>
+          <w:sz w:val="22"/>
+          <w:szCs w:val="22"/>
+        </w:rPr>
+      </w:pPr>
+      <w:r>
+        <w:rPr>
+          <w:sz w:val="22"/>
+          <w:szCs w:val="22"/>
+          <w:lang w:val="en-US"/>
+        </w:rPr>
+        <w:t>- If we didn’t include a title element, the webpage’s title would default to its file name. (ex. index.html, about.html, etc.)</w:t>
+      </w:r>
+    </w:p>
+    <w:p>
+      <w:pPr>
+        <w:pStyle w:val="Normal"/>
+        <w:spacing w:lineRule="auto" w:line="240" w:before="0" w:after="0"/>
+        <w:rPr>
+          <w:b/>
+          <w:b/>
+          <w:sz w:val="22"/>
+          <w:szCs w:val="22"/>
+          <w:lang w:val="en-US"/>
+        </w:rPr>
+      </w:pPr>
+      <w:r>
+        <w:rPr>
+          <w:b/>
+          <w:sz w:val="22"/>
+          <w:szCs w:val="22"/>
+          <w:lang w:val="en-US"/>
+        </w:rPr>
+      </w:r>
+    </w:p>
+    <w:p>
+      <w:pPr>
+        <w:pStyle w:val="Normal"/>
+        <w:spacing w:lineRule="auto" w:line="240" w:before="0" w:after="0"/>
+        <w:rPr>
+          <w:sz w:val="22"/>
+          <w:szCs w:val="22"/>
+        </w:rPr>
+      </w:pPr>
+      <w:r>
+        <w:rPr>
+          <w:b/>
+          <w:sz w:val="22"/>
+          <w:szCs w:val="22"/>
+          <w:lang w:val="en-US"/>
+        </w:rPr>
+        <w:t>THE CARSET META ELEMENT</w:t>
+      </w:r>
+    </w:p>
+    <w:p>
+      <w:pPr>
+        <w:pStyle w:val="ListParagraph"/>
+        <w:numPr>
+          <w:ilvl w:val="0"/>
+          <w:numId w:val="0"/>
+        </w:numPr>
+        <w:spacing w:lineRule="auto" w:line="240" w:before="0" w:after="0"/>
+        <w:ind w:left="1440" w:hanging="0"/>
+        <w:contextualSpacing/>
+        <w:rPr>
+          <w:sz w:val="22"/>
+          <w:szCs w:val="22"/>
+        </w:rPr>
+      </w:pPr>
+      <w:r>
+        <w:rPr>
+          <w:sz w:val="22"/>
+          <w:szCs w:val="22"/>
+          <w:lang w:val="en-US"/>
+        </w:rPr>
+        <w:t xml:space="preserve">- Another important element inside </w:t>
+      </w:r>
+      <w:r>
+        <w:rPr>
+          <w:color w:val="A8D08D" w:themeColor="accent6" w:themeTint="99"/>
+          <w:sz w:val="22"/>
+          <w:szCs w:val="22"/>
+          <w:lang w:val="en-US"/>
+        </w:rPr>
+        <w:t xml:space="preserve">&lt;head&gt; </w:t>
+      </w:r>
+      <w:r>
+        <w:rPr>
+          <w:sz w:val="22"/>
+          <w:szCs w:val="22"/>
+          <w:lang w:val="en-US"/>
+        </w:rPr>
+        <w:t xml:space="preserve">is </w:t>
+      </w:r>
+      <w:r>
+        <w:rPr>
+          <w:color w:val="A8D08D" w:themeColor="accent6" w:themeTint="99"/>
+          <w:sz w:val="22"/>
+          <w:szCs w:val="22"/>
+          <w:lang w:val="en-US"/>
+        </w:rPr>
+        <w:t>&lt;meta charset=”utf-8”&gt;</w:t>
+      </w:r>
+      <w:r>
+        <w:rPr>
+          <w:sz w:val="22"/>
+          <w:szCs w:val="22"/>
+          <w:lang w:val="en-US"/>
+        </w:rPr>
+        <w:t>.</w:t>
+      </w:r>
+      <w:r>
+        <w:rPr>
+          <w:color w:val="A8D08D" w:themeColor="accent6" w:themeTint="99"/>
+          <w:sz w:val="22"/>
+          <w:szCs w:val="22"/>
+          <w:lang w:val="en-US"/>
+        </w:rPr>
+        <w:t xml:space="preserve"> </w:t>
+      </w:r>
+      <w:r>
+        <w:rPr>
+          <w:sz w:val="22"/>
+          <w:szCs w:val="22"/>
+          <w:lang w:val="en-US"/>
+        </w:rPr>
+        <w:t>Setting the encoding is very important because it ensures that the webpage will display special symbols and characters from different languages correctly in the browser.</w:t>
+      </w:r>
+    </w:p>
+    <w:p>
+      <w:pPr>
+        <w:pStyle w:val="Normal"/>
+        <w:spacing w:lineRule="auto" w:line="240" w:before="0" w:after="0"/>
+        <w:rPr>
+          <w:sz w:val="22"/>
+          <w:szCs w:val="22"/>
+          <w:lang w:val="en-US"/>
+        </w:rPr>
+      </w:pPr>
+      <w:r>
+        <w:rPr>
+          <w:sz w:val="22"/>
+          <w:szCs w:val="22"/>
+          <w:lang w:val="en-US"/>
+        </w:rPr>
+      </w:r>
+    </w:p>
+    <w:p>
+      <w:pPr>
+        <w:pStyle w:val="Normal"/>
+        <w:spacing w:lineRule="auto" w:line="240" w:before="0" w:after="0"/>
+        <w:rPr>
+          <w:sz w:val="22"/>
+          <w:szCs w:val="22"/>
+        </w:rPr>
+      </w:pPr>
+      <w:r>
+        <w:rPr>
+          <w:b/>
+          <w:sz w:val="22"/>
+          <w:szCs w:val="22"/>
+          <w:lang w:val="en-US"/>
+        </w:rPr>
+        <w:t>BODY ELEMENT</w:t>
+      </w:r>
+    </w:p>
+    <w:p>
+      <w:pPr>
+        <w:pStyle w:val="ListParagraph"/>
+        <w:numPr>
+          <w:ilvl w:val="0"/>
+          <w:numId w:val="0"/>
+        </w:numPr>
+        <w:spacing w:lineRule="auto" w:line="240" w:before="0" w:after="0"/>
+        <w:ind w:left="1440" w:hanging="0"/>
+        <w:contextualSpacing/>
+        <w:rPr>
+          <w:sz w:val="22"/>
+          <w:szCs w:val="22"/>
+        </w:rPr>
+      </w:pPr>
+      <w:r>
+        <w:rPr>
+          <w:color w:val="A8D08D" w:themeColor="accent6" w:themeTint="99"/>
+          <w:sz w:val="22"/>
+          <w:szCs w:val="22"/>
+          <w:lang w:val="en-US"/>
+        </w:rPr>
+        <w:t xml:space="preserve">- &lt;body&gt; </w:t>
+      </w:r>
+      <w:r>
+        <w:rPr>
+          <w:sz w:val="22"/>
+          <w:szCs w:val="22"/>
+          <w:lang w:val="en-US"/>
+        </w:rPr>
+        <w:t xml:space="preserve">is where all the content that will be displayed to user will go – the text, images, lists, links, and so on. </w:t>
+      </w:r>
+    </w:p>
+    <w:p>
+      <w:pPr>
+        <w:pStyle w:val="Normal"/>
+        <w:spacing w:lineRule="auto" w:line="240" w:before="0" w:after="0"/>
+        <w:rPr>
+          <w:sz w:val="22"/>
+          <w:szCs w:val="22"/>
+          <w:lang w:val="en-US"/>
+        </w:rPr>
+      </w:pPr>
+      <w:r>
+        <w:rPr>
+          <w:sz w:val="22"/>
+          <w:szCs w:val="22"/>
+          <w:lang w:val="en-US"/>
+        </w:rPr>
+      </w:r>
+    </w:p>
+    <w:p>
+      <w:pPr>
+        <w:pStyle w:val="Normal"/>
+        <w:spacing w:lineRule="auto" w:line="240" w:before="0" w:after="0"/>
+        <w:rPr>
+          <w:sz w:val="22"/>
+          <w:szCs w:val="22"/>
+        </w:rPr>
+      </w:pPr>
+      <w:r>
+        <w:rPr>
+          <w:b/>
+          <w:sz w:val="22"/>
+          <w:szCs w:val="22"/>
+          <w:lang w:val="en-US"/>
+        </w:rPr>
+        <w:t>PARAGRAPHS</w:t>
+      </w:r>
+    </w:p>
+    <w:p>
+      <w:pPr>
+        <w:pStyle w:val="ListParagraph"/>
+        <w:numPr>
+          <w:ilvl w:val="0"/>
+          <w:numId w:val="0"/>
+        </w:numPr>
+        <w:spacing w:lineRule="auto" w:line="240" w:before="0" w:after="0"/>
+        <w:ind w:left="1440" w:hanging="0"/>
+        <w:contextualSpacing/>
+        <w:rPr>
+          <w:sz w:val="22"/>
+          <w:szCs w:val="22"/>
+        </w:rPr>
+      </w:pPr>
+      <w:r>
+        <w:rPr>
+          <w:color w:val="A8D08D" w:themeColor="accent6" w:themeTint="99"/>
+          <w:sz w:val="22"/>
+          <w:szCs w:val="22"/>
+          <w:lang w:val="en-US"/>
+        </w:rPr>
+        <w:t xml:space="preserve">- &lt;p&gt; </w:t>
+      </w:r>
+      <w:r>
+        <w:rPr>
+          <w:sz w:val="22"/>
+          <w:szCs w:val="22"/>
+          <w:lang w:val="en-US"/>
+        </w:rPr>
+        <w:t>is used to create paragraphs in HTML, it will add a newline after each of our paragraphs.</w:t>
+      </w:r>
+    </w:p>
+    <w:p>
+      <w:pPr>
+        <w:pStyle w:val="Normal"/>
+        <w:spacing w:lineRule="auto" w:line="240" w:before="0" w:after="0"/>
+        <w:rPr>
+          <w:sz w:val="22"/>
+          <w:szCs w:val="22"/>
+          <w:lang w:val="en-US"/>
+        </w:rPr>
+      </w:pPr>
+      <w:r>
+        <w:rPr>
+          <w:sz w:val="22"/>
+          <w:szCs w:val="22"/>
+          <w:lang w:val="en-US"/>
+        </w:rPr>
+      </w:r>
+    </w:p>
+    <w:p>
+      <w:pPr>
+        <w:pStyle w:val="Normal"/>
+        <w:spacing w:lineRule="auto" w:line="240" w:before="0" w:after="0"/>
+        <w:rPr>
+          <w:sz w:val="22"/>
+          <w:szCs w:val="22"/>
+          <w:lang w:val="en-US"/>
+        </w:rPr>
+      </w:pPr>
+      <w:r>
+        <w:rPr>
+          <w:sz w:val="22"/>
+          <w:szCs w:val="22"/>
+          <w:lang w:val="en-US"/>
+        </w:rPr>
+      </w:r>
+    </w:p>
+    <w:p>
+      <w:pPr>
+        <w:pStyle w:val="Normal"/>
+        <w:spacing w:lineRule="auto" w:line="240" w:before="0" w:after="0"/>
+        <w:rPr>
+          <w:sz w:val="22"/>
+          <w:szCs w:val="22"/>
+        </w:rPr>
+      </w:pPr>
+      <w:r>
+        <w:rPr>
+          <w:b/>
+          <w:sz w:val="22"/>
+          <w:szCs w:val="22"/>
+          <w:lang w:val="en-US"/>
+        </w:rPr>
+        <w:t>HEADINGS</w:t>
+      </w:r>
+    </w:p>
+    <w:p>
+      <w:pPr>
+        <w:pStyle w:val="ListParagraph"/>
+        <w:numPr>
+          <w:ilvl w:val="0"/>
+          <w:numId w:val="0"/>
+        </w:numPr>
+        <w:spacing w:lineRule="auto" w:line="240" w:before="0" w:after="0"/>
+        <w:ind w:left="1440" w:hanging="0"/>
+        <w:contextualSpacing/>
+        <w:rPr>
+          <w:sz w:val="22"/>
+          <w:szCs w:val="22"/>
+        </w:rPr>
+      </w:pPr>
+      <w:r>
+        <w:rPr>
+          <w:sz w:val="22"/>
+          <w:szCs w:val="22"/>
+          <w:lang w:val="en-US"/>
+        </w:rPr>
+        <w:t>- They are different from other HTML text elements: they are displayed larger and bolder than other text to signify they are headings.</w:t>
+      </w:r>
+    </w:p>
+    <w:p>
+      <w:pPr>
+        <w:pStyle w:val="ListParagraph"/>
+        <w:numPr>
+          <w:ilvl w:val="0"/>
+          <w:numId w:val="0"/>
+        </w:numPr>
+        <w:spacing w:lineRule="auto" w:line="240" w:before="0" w:after="0"/>
+        <w:ind w:left="1440" w:hanging="0"/>
+        <w:contextualSpacing/>
+        <w:rPr>
+          <w:sz w:val="22"/>
+          <w:szCs w:val="22"/>
+        </w:rPr>
+      </w:pPr>
+      <w:r>
+        <w:rPr>
+          <w:sz w:val="22"/>
+          <w:szCs w:val="22"/>
+          <w:lang w:val="en-US"/>
+        </w:rPr>
+        <w:t xml:space="preserve">- There are 6 different levels of headings starting from </w:t>
+      </w:r>
+      <w:r>
+        <w:rPr>
+          <w:color w:val="A8D08D" w:themeColor="accent6" w:themeTint="99"/>
+          <w:sz w:val="22"/>
+          <w:szCs w:val="22"/>
+          <w:lang w:val="en-US"/>
+        </w:rPr>
+        <w:t>&lt;h1&gt;</w:t>
+      </w:r>
+      <w:r>
+        <w:rPr>
+          <w:sz w:val="22"/>
+          <w:szCs w:val="22"/>
+          <w:lang w:val="en-US"/>
+        </w:rPr>
+        <w:t xml:space="preserve"> to </w:t>
+      </w:r>
+      <w:r>
+        <w:rPr>
+          <w:color w:val="A8D08D" w:themeColor="accent6" w:themeTint="99"/>
+          <w:sz w:val="22"/>
+          <w:szCs w:val="22"/>
+          <w:lang w:val="en-US"/>
+        </w:rPr>
+        <w:t xml:space="preserve">&lt;h6&gt;. </w:t>
+      </w:r>
+      <w:r>
+        <w:rPr>
+          <w:sz w:val="22"/>
+          <w:szCs w:val="22"/>
+          <w:lang w:val="en-US"/>
+        </w:rPr>
+        <w:t xml:space="preserve">The number within a heading tag represents that heading’s level. </w:t>
+      </w:r>
+      <w:r>
+        <w:rPr>
+          <w:color w:val="A8D08D" w:themeColor="accent6" w:themeTint="99"/>
+          <w:sz w:val="22"/>
+          <w:szCs w:val="22"/>
+          <w:lang w:val="en-US"/>
+        </w:rPr>
+        <w:t xml:space="preserve">&lt;h1&gt; </w:t>
+      </w:r>
+      <w:r>
+        <w:rPr>
+          <w:sz w:val="22"/>
+          <w:szCs w:val="22"/>
+          <w:lang w:val="en-US"/>
+        </w:rPr>
+        <w:t xml:space="preserve">is the most important and is larger than the other headings, and h6 is the lowest level and therefore the smallest of all the headings. </w:t>
+      </w:r>
+    </w:p>
+    <w:p>
+      <w:pPr>
+        <w:pStyle w:val="Normal"/>
+        <w:spacing w:lineRule="auto" w:line="240" w:before="0" w:after="0"/>
+        <w:rPr>
+          <w:sz w:val="22"/>
+          <w:szCs w:val="22"/>
+          <w:lang w:val="en-US"/>
+        </w:rPr>
+      </w:pPr>
+      <w:r>
+        <w:rPr>
+          <w:sz w:val="22"/>
+          <w:szCs w:val="22"/>
+          <w:lang w:val="en-US"/>
+        </w:rPr>
+      </w:r>
+    </w:p>
+    <w:p>
+      <w:pPr>
+        <w:pStyle w:val="Normal"/>
+        <w:spacing w:lineRule="auto" w:line="240" w:before="0" w:after="0"/>
+        <w:rPr>
+          <w:sz w:val="22"/>
+          <w:szCs w:val="22"/>
+        </w:rPr>
+      </w:pPr>
+      <w:r>
+        <w:rPr>
+          <w:b/>
+          <w:sz w:val="22"/>
+          <w:szCs w:val="22"/>
+          <w:lang w:val="en-US"/>
+        </w:rPr>
+        <w:t>STRONG ELEMENT</w:t>
+      </w:r>
+    </w:p>
+    <w:p>
+      <w:pPr>
+        <w:pStyle w:val="ListParagraph"/>
+        <w:numPr>
+          <w:ilvl w:val="0"/>
+          <w:numId w:val="0"/>
+        </w:numPr>
+        <w:spacing w:lineRule="auto" w:line="240" w:before="0" w:after="0"/>
+        <w:ind w:left="1440" w:hanging="0"/>
+        <w:contextualSpacing/>
+        <w:rPr>
+          <w:sz w:val="22"/>
+          <w:szCs w:val="22"/>
+        </w:rPr>
+      </w:pPr>
+      <w:r>
+        <w:rPr>
+          <w:color w:val="A8D08D" w:themeColor="accent6" w:themeTint="99"/>
+          <w:sz w:val="22"/>
+          <w:szCs w:val="22"/>
+          <w:lang w:val="en-US"/>
+        </w:rPr>
+        <w:t xml:space="preserve">- &lt;strong&gt; </w:t>
+      </w:r>
+      <w:r>
+        <w:rPr>
+          <w:sz w:val="22"/>
+          <w:szCs w:val="22"/>
+          <w:lang w:val="en-US"/>
+        </w:rPr>
+        <w:t>element makes text bold. It also semantically marks text as important; this affects tools, like screen readers, that users with visual impairment will rely on to use your website. The tone of voice on a screen reader will change to communicate the importance of the text within a strong element.</w:t>
+      </w:r>
+    </w:p>
+    <w:p>
+      <w:pPr>
+        <w:pStyle w:val="Normal"/>
+        <w:spacing w:lineRule="auto" w:line="240" w:before="0" w:after="0"/>
+        <w:rPr>
+          <w:sz w:val="22"/>
+          <w:szCs w:val="22"/>
+          <w:lang w:val="en-US"/>
+        </w:rPr>
+      </w:pPr>
+      <w:r>
+        <w:rPr>
+          <w:sz w:val="22"/>
+          <w:szCs w:val="22"/>
+          <w:lang w:val="en-US"/>
+        </w:rPr>
+      </w:r>
+    </w:p>
+    <w:p>
+      <w:pPr>
+        <w:pStyle w:val="Normal"/>
+        <w:spacing w:lineRule="auto" w:line="240" w:before="0" w:after="0"/>
+        <w:rPr>
+          <w:sz w:val="22"/>
+          <w:szCs w:val="22"/>
+        </w:rPr>
+      </w:pPr>
+      <w:r>
+        <w:rPr>
+          <w:b/>
+          <w:sz w:val="22"/>
+          <w:szCs w:val="22"/>
+          <w:lang w:val="en-US"/>
+        </w:rPr>
+        <w:t>EM ELEMENT</w:t>
+      </w:r>
+    </w:p>
+    <w:p>
+      <w:pPr>
+        <w:pStyle w:val="ListParagraph"/>
+        <w:numPr>
+          <w:ilvl w:val="0"/>
+          <w:numId w:val="0"/>
+        </w:numPr>
+        <w:spacing w:lineRule="auto" w:line="240" w:before="0" w:after="0"/>
+        <w:ind w:left="1440" w:hanging="0"/>
+        <w:contextualSpacing/>
+        <w:rPr>
+          <w:sz w:val="22"/>
+          <w:szCs w:val="22"/>
+        </w:rPr>
+      </w:pPr>
+      <w:r>
+        <w:rPr>
+          <w:sz w:val="22"/>
+          <w:szCs w:val="22"/>
+          <w:lang w:val="en-US"/>
+        </w:rPr>
+        <w:t xml:space="preserve">- &lt;em&gt; element makes text italic. It also semantically places emphasis on the text, which again affect things like screen readers. </w:t>
+      </w:r>
+    </w:p>
+    <w:p>
+      <w:pPr>
+        <w:pStyle w:val="Normal"/>
+        <w:spacing w:lineRule="auto" w:line="240" w:before="0" w:after="0"/>
+        <w:rPr>
+          <w:sz w:val="22"/>
+          <w:szCs w:val="22"/>
+          <w:lang w:val="en-US"/>
+        </w:rPr>
+      </w:pPr>
+      <w:r>
+        <w:rPr>
+          <w:sz w:val="22"/>
+          <w:szCs w:val="22"/>
+          <w:lang w:val="en-US"/>
+        </w:rPr>
+      </w:r>
+    </w:p>
+    <w:p>
+      <w:pPr>
+        <w:pStyle w:val="Normal"/>
+        <w:spacing w:lineRule="auto" w:line="240" w:before="0" w:after="0"/>
+        <w:rPr>
+          <w:sz w:val="22"/>
+          <w:szCs w:val="22"/>
+        </w:rPr>
+      </w:pPr>
+      <w:r>
+        <w:rPr>
+          <w:b/>
+          <w:sz w:val="22"/>
+          <w:szCs w:val="22"/>
+          <w:lang w:val="en-US"/>
+        </w:rPr>
+        <w:t>HTML COMMENTS</w:t>
+      </w:r>
+    </w:p>
+    <w:p>
+      <w:pPr>
+        <w:pStyle w:val="ListParagraph"/>
+        <w:numPr>
+          <w:ilvl w:val="0"/>
+          <w:numId w:val="0"/>
+        </w:numPr>
+        <w:spacing w:lineRule="auto" w:line="240" w:before="0" w:after="0"/>
+        <w:ind w:left="1440" w:hanging="0"/>
+        <w:contextualSpacing/>
+        <w:rPr>
+          <w:sz w:val="22"/>
+          <w:szCs w:val="22"/>
+        </w:rPr>
+      </w:pPr>
+      <w:r>
+        <w:rPr>
+          <w:sz w:val="22"/>
+          <w:szCs w:val="22"/>
+          <w:lang w:val="en-US"/>
+        </w:rPr>
+        <w:t xml:space="preserve">- These are not visible to the browser; they allow us to </w:t>
+      </w:r>
+      <w:r>
+        <w:rPr>
+          <w:i/>
+          <w:sz w:val="22"/>
+          <w:szCs w:val="22"/>
+          <w:lang w:val="en-US"/>
+        </w:rPr>
+        <w:t>comment</w:t>
+      </w:r>
+      <w:r>
+        <w:rPr>
+          <w:sz w:val="22"/>
+          <w:szCs w:val="22"/>
+          <w:lang w:val="en-US"/>
+        </w:rPr>
+        <w:t xml:space="preserve"> on our own code so that other developers or our future selves can read them and get some context about something that might now be clear in the code.</w:t>
+      </w:r>
+    </w:p>
+    <w:p>
+      <w:pPr>
+        <w:pStyle w:val="ListParagraph"/>
+        <w:numPr>
+          <w:ilvl w:val="0"/>
+          <w:numId w:val="0"/>
+        </w:numPr>
+        <w:spacing w:lineRule="auto" w:line="240" w:before="0" w:after="0"/>
+        <w:ind w:left="1440" w:hanging="0"/>
+        <w:contextualSpacing/>
+        <w:rPr>
+          <w:sz w:val="22"/>
+          <w:szCs w:val="22"/>
+        </w:rPr>
+      </w:pPr>
+      <w:r>
+        <w:rPr>
+          <w:sz w:val="22"/>
+          <w:szCs w:val="22"/>
+          <w:lang w:val="en-US"/>
+        </w:rPr>
+        <w:t xml:space="preserve">- To write an HTML comment: simply put </w:t>
+      </w:r>
+      <w:r>
+        <w:rPr>
+          <w:color w:val="A8D08D" w:themeColor="accent6" w:themeTint="99"/>
+          <w:sz w:val="22"/>
+          <w:szCs w:val="22"/>
+          <w:lang w:val="en-US"/>
+        </w:rPr>
+        <w:t>&lt;!--</w:t>
+      </w:r>
+      <w:r>
+        <w:rPr>
+          <w:sz w:val="22"/>
+          <w:szCs w:val="22"/>
+          <w:lang w:val="en-US"/>
+        </w:rPr>
+        <w:t xml:space="preserve"> and </w:t>
+      </w:r>
+      <w:r>
+        <w:rPr>
+          <w:color w:val="A8D08D" w:themeColor="accent6" w:themeTint="99"/>
+          <w:sz w:val="22"/>
+          <w:szCs w:val="22"/>
+          <w:lang w:val="en-US"/>
+        </w:rPr>
+        <w:t>--&gt;</w:t>
+      </w:r>
+      <w:r>
+        <w:rPr>
+          <w:sz w:val="22"/>
+          <w:szCs w:val="22"/>
+          <w:lang w:val="en-US"/>
+        </w:rPr>
+        <w:t xml:space="preserve"> at either end of the comment.</w:t>
+      </w:r>
+    </w:p>
+    <w:p>
+      <w:pPr>
+        <w:pStyle w:val="Normal"/>
+        <w:spacing w:lineRule="auto" w:line="240" w:before="0" w:after="0"/>
+        <w:rPr>
+          <w:b/>
+          <w:b/>
+          <w:sz w:val="22"/>
+          <w:szCs w:val="22"/>
+          <w:lang w:val="en-US"/>
+        </w:rPr>
+      </w:pPr>
+      <w:r>
+        <w:rPr>
+          <w:b/>
+          <w:sz w:val="22"/>
+          <w:szCs w:val="22"/>
+          <w:lang w:val="en-US"/>
+        </w:rPr>
+      </w:r>
+    </w:p>
+    <w:p>
+      <w:pPr>
+        <w:pStyle w:val="Normal"/>
+        <w:spacing w:lineRule="auto" w:line="240" w:before="0" w:after="0"/>
+        <w:rPr>
+          <w:b/>
+          <w:b/>
+          <w:sz w:val="22"/>
+          <w:szCs w:val="22"/>
+          <w:lang w:val="en-US"/>
+        </w:rPr>
+      </w:pPr>
+      <w:r>
+        <w:rPr>
+          <w:b/>
+          <w:sz w:val="22"/>
+          <w:szCs w:val="22"/>
+          <w:lang w:val="en-US"/>
+        </w:rPr>
+      </w:r>
+    </w:p>
+    <w:p>
+      <w:pPr>
+        <w:pStyle w:val="Normal"/>
+        <w:spacing w:lineRule="auto" w:line="240" w:before="0" w:after="0"/>
+        <w:rPr>
+          <w:sz w:val="22"/>
+          <w:szCs w:val="22"/>
+        </w:rPr>
+      </w:pPr>
+      <w:r>
+        <w:rPr>
+          <w:b/>
+          <w:sz w:val="22"/>
+          <w:szCs w:val="22"/>
+          <w:lang w:val="en-US"/>
+        </w:rPr>
+        <w:t>CSS (CASCADING STYLE SHEET)</w:t>
+      </w:r>
+      <w:bookmarkStart w:id="0" w:name="_GoBack"/>
+      <w:bookmarkEnd w:id="0"/>
+    </w:p>
+    <w:p>
+      <w:pPr>
+        <w:pStyle w:val="ListParagraph"/>
+        <w:numPr>
+          <w:ilvl w:val="0"/>
+          <w:numId w:val="0"/>
+        </w:numPr>
+        <w:spacing w:lineRule="auto" w:line="240" w:before="0" w:after="0"/>
+        <w:ind w:left="1440" w:hanging="0"/>
+        <w:contextualSpacing/>
+        <w:rPr>
+          <w:sz w:val="22"/>
+          <w:szCs w:val="22"/>
+        </w:rPr>
+      </w:pPr>
+      <w:r>
+        <w:rPr>
+          <w:sz w:val="22"/>
+          <w:szCs w:val="22"/>
+          <w:lang w:val="en-US"/>
+        </w:rPr>
+        <w:t>- CSS is what adds style to HTML’s plain elements. It is also used to position the information given by HTML, give it color, change the font, and make it look great.</w:t>
+      </w:r>
+    </w:p>
+    <w:p>
+      <w:pPr>
+        <w:pStyle w:val="ListParagraph"/>
+        <w:numPr>
+          <w:ilvl w:val="0"/>
+          <w:numId w:val="0"/>
+        </w:numPr>
+        <w:spacing w:lineRule="auto" w:line="240" w:before="0" w:after="0"/>
+        <w:ind w:left="1440" w:hanging="0"/>
+        <w:contextualSpacing/>
+        <w:rPr>
+          <w:sz w:val="22"/>
+          <w:szCs w:val="22"/>
+        </w:rPr>
+      </w:pPr>
+      <w:r>
+        <w:rPr>
+          <w:sz w:val="22"/>
+          <w:szCs w:val="22"/>
+          <w:lang w:val="en-US"/>
+        </w:rPr>
+        <w:t xml:space="preserve">- It is a popular style sheet language that determines how a documented created in HTML is styled (colors, font styles, layout, and responsive features). </w:t>
+      </w:r>
+    </w:p>
+    <w:p>
+      <w:pPr>
+        <w:pStyle w:val="ListParagraph"/>
+        <w:numPr>
+          <w:ilvl w:val="0"/>
+          <w:numId w:val="0"/>
+        </w:numPr>
+        <w:spacing w:lineRule="auto" w:line="240" w:before="0" w:after="0"/>
+        <w:ind w:left="1440" w:hanging="0"/>
+        <w:contextualSpacing/>
+        <w:rPr>
+          <w:sz w:val="22"/>
+          <w:szCs w:val="22"/>
+        </w:rPr>
+      </w:pPr>
+      <w:r>
+        <w:rPr>
+          <w:sz w:val="22"/>
+          <w:szCs w:val="22"/>
+          <w:lang w:val="en-US"/>
+        </w:rPr>
+        <w:t>- It targets various screen sizes to make web pages responsive.</w:t>
+      </w:r>
+    </w:p>
+    <w:p>
+      <w:pPr>
+        <w:pStyle w:val="ListParagraph"/>
+        <w:numPr>
+          <w:ilvl w:val="0"/>
+          <w:numId w:val="0"/>
+        </w:numPr>
+        <w:spacing w:lineRule="auto" w:line="240" w:before="0" w:after="0"/>
+        <w:ind w:left="1440" w:hanging="0"/>
+        <w:contextualSpacing/>
+        <w:rPr>
+          <w:sz w:val="22"/>
+          <w:szCs w:val="22"/>
+        </w:rPr>
+      </w:pPr>
+      <w:r>
+        <w:rPr>
+          <w:sz w:val="22"/>
+          <w:szCs w:val="22"/>
+          <w:lang w:val="en-US"/>
+        </w:rPr>
+        <w:t>- It primarily handles the “look and feel” of a web page.</w:t>
+      </w:r>
+    </w:p>
+    <w:p>
+      <w:pPr>
+        <w:pStyle w:val="Normal"/>
+        <w:spacing w:lineRule="auto" w:line="240" w:before="0" w:after="0"/>
+        <w:rPr>
+          <w:sz w:val="22"/>
+          <w:szCs w:val="22"/>
+          <w:lang w:val="en-US"/>
+        </w:rPr>
+      </w:pPr>
+      <w:r>
+        <w:rPr>
+          <w:sz w:val="22"/>
+          <w:szCs w:val="22"/>
+          <w:lang w:val="en-US"/>
+        </w:rPr>
+      </w:r>
+    </w:p>
+    <w:p>
+      <w:pPr>
+        <w:pStyle w:val="Normal"/>
+        <w:spacing w:lineRule="auto" w:line="240" w:before="0" w:after="0"/>
+        <w:rPr>
+          <w:sz w:val="22"/>
+          <w:szCs w:val="22"/>
+        </w:rPr>
+      </w:pPr>
+      <w:r>
+        <w:rPr>
+          <w:b/>
+          <w:sz w:val="22"/>
+          <w:szCs w:val="22"/>
+          <w:lang w:val="en-US"/>
+        </w:rPr>
+        <w:t>JAVASCRIPT</w:t>
+      </w:r>
+    </w:p>
+    <w:p>
+      <w:pPr>
+        <w:pStyle w:val="ListParagraph"/>
+        <w:numPr>
+          <w:ilvl w:val="0"/>
+          <w:numId w:val="0"/>
+        </w:numPr>
+        <w:spacing w:lineRule="auto" w:line="240" w:before="0" w:after="0"/>
+        <w:ind w:left="1440" w:hanging="0"/>
+        <w:contextualSpacing/>
+        <w:rPr>
+          <w:sz w:val="22"/>
+          <w:szCs w:val="22"/>
+        </w:rPr>
+      </w:pPr>
+      <w:r>
+        <w:rPr>
+          <w:sz w:val="22"/>
+          <w:szCs w:val="22"/>
+          <w:lang w:val="en-US"/>
+        </w:rPr>
+        <w:t xml:space="preserve">- It allows you to change CSS and HTML elements on your website after the site has been loaded, which gives you the ability to make your site more interactive and engaging for users. </w:t>
+      </w:r>
+    </w:p>
+    <w:p>
+      <w:pPr>
+        <w:pStyle w:val="ListParagraph"/>
+        <w:numPr>
+          <w:ilvl w:val="0"/>
+          <w:numId w:val="0"/>
+        </w:numPr>
+        <w:spacing w:lineRule="auto" w:line="240" w:before="0" w:after="0"/>
+        <w:ind w:left="5760" w:hanging="0"/>
+        <w:contextualSpacing/>
+        <w:rPr>
+          <w:sz w:val="22"/>
+          <w:szCs w:val="22"/>
+        </w:rPr>
+      </w:pPr>
+      <w:r>
+        <w:rPr>
+          <w:sz w:val="22"/>
+          <w:szCs w:val="22"/>
+          <w:lang w:val="en-US"/>
+        </w:rPr>
+        <w:t xml:space="preserve"> </w:t>
+      </w:r>
+      <w:r>
+        <w:rPr>
+          <w:sz w:val="22"/>
+          <w:szCs w:val="22"/>
+          <w:lang w:val="en-US"/>
+        </w:rPr>
+        <w:tab/>
+        <w:t xml:space="preserve">- It adds interactivity to a web page. It is a programmatic code which </w:t>
+        <w:tab/>
+        <w:t xml:space="preserve">enhances functionality and handles complex features as well. </w:t>
       </w:r>
     </w:p>
     <w:sectPr>
@@ -5776,6 +7346,13 @@
     <w:unhideWhenUsed/>
     <w:qFormat/>
     <w:rPr/>
+  </w:style>
+  <w:style w:type="character" w:styleId="Bullets">
+    <w:name w:val="Bullets"/>
+    <w:qFormat/>
+    <w:rPr>
+      <w:rFonts w:ascii="OpenSymbol" w:hAnsi="OpenSymbol" w:eastAsia="OpenSymbol" w:cs="OpenSymbol"/>
+    </w:rPr>
   </w:style>
   <w:style w:type="paragraph" w:styleId="Heading" w:customStyle="1">
     <w:name w:val="Heading"/>

</xml_diff>